<commit_message>
Release Notes for 3.8.0
</commit_message>
<xml_diff>
--- a/doc/release/HPC DME Release Notes 3.8.0.docx
+++ b/doc/release/HPC DME Release Notes 3.8.0.docx
@@ -3410,6 +3410,7 @@
                 <w:szCs w:val="28"/>
               </w:rPr>
             </w:pPr>
+            <w:bookmarkStart w:id="6" w:name="OLE_LINK1"/>
             <w:r>
               <w:rPr>
                 <w:sz w:val="28"/>
@@ -3425,8 +3426,8 @@
               </w:rPr>
               <w:t xml:space="preserve">: </w:t>
             </w:r>
-            <w:bookmarkStart w:id="6" w:name="OLE_LINK20"/>
-            <w:bookmarkStart w:id="7" w:name="OLE_LINK21"/>
+            <w:bookmarkStart w:id="7" w:name="OLE_LINK20"/>
+            <w:bookmarkStart w:id="8" w:name="OLE_LINK21"/>
             <w:r>
               <w:rPr>
                 <w:sz w:val="28"/>
@@ -3490,8 +3491,8 @@
               </w:rPr>
               <w:t>only be filtered by metadata.</w:t>
             </w:r>
-            <w:bookmarkEnd w:id="6"/>
             <w:bookmarkEnd w:id="7"/>
+            <w:bookmarkEnd w:id="8"/>
             <w:r>
               <w:rPr>
                 <w:sz w:val="28"/>
@@ -3613,7 +3614,7 @@
                 <w:szCs w:val="28"/>
               </w:rPr>
             </w:pPr>
-            <w:bookmarkStart w:id="8" w:name="OLE_LINK11"/>
+            <w:bookmarkStart w:id="9" w:name="OLE_LINK11"/>
             <w:r>
               <w:rPr>
                 <w:sz w:val="28"/>
@@ -3674,7 +3675,8 @@
           </w:p>
           <w:bookmarkEnd w:id="4"/>
           <w:bookmarkEnd w:id="5"/>
-          <w:bookmarkEnd w:id="8"/>
+          <w:bookmarkEnd w:id="6"/>
+          <w:bookmarkEnd w:id="9"/>
           <w:p>
             <w:pPr>
               <w:pStyle w:val="NormalWeb"/>
@@ -3764,6 +3766,7 @@
                 <w:szCs w:val="28"/>
               </w:rPr>
             </w:pPr>
+            <w:bookmarkStart w:id="10" w:name="OLE_LINK2"/>
             <w:r>
               <w:rPr>
                 <w:sz w:val="28"/>
@@ -3944,6 +3947,87 @@
                 <w:szCs w:val="28"/>
                 <w:u w:val="single"/>
               </w:rPr>
+              <w:t>HPCDATAMGM-2019</w:t>
+            </w:r>
+            <w:r>
+              <w:rPr>
+                <w:sz w:val="28"/>
+                <w:szCs w:val="28"/>
+              </w:rPr>
+              <w:t xml:space="preserve">: Restricted </w:t>
+            </w:r>
+            <w:r>
+              <w:rPr>
+                <w:sz w:val="28"/>
+                <w:szCs w:val="28"/>
+              </w:rPr>
+              <w:t>the REST</w:t>
+            </w:r>
+            <w:r>
+              <w:rPr>
+                <w:sz w:val="28"/>
+                <w:szCs w:val="28"/>
+              </w:rPr>
+              <w:t>API</w:t>
+            </w:r>
+            <w:r>
+              <w:rPr>
+                <w:sz w:val="28"/>
+                <w:szCs w:val="28"/>
+              </w:rPr>
+              <w:t>s for migration</w:t>
+            </w:r>
+            <w:r>
+              <w:rPr>
+                <w:sz w:val="28"/>
+                <w:szCs w:val="28"/>
+              </w:rPr>
+              <w:t xml:space="preserve"> </w:t>
+            </w:r>
+            <w:r>
+              <w:rPr>
+                <w:sz w:val="28"/>
+                <w:szCs w:val="28"/>
+              </w:rPr>
+              <w:t xml:space="preserve">tasks </w:t>
+            </w:r>
+            <w:r>
+              <w:rPr>
+                <w:sz w:val="28"/>
+                <w:szCs w:val="28"/>
+              </w:rPr>
+              <w:t xml:space="preserve">to </w:t>
+            </w:r>
+            <w:r>
+              <w:rPr>
+                <w:sz w:val="28"/>
+                <w:szCs w:val="28"/>
+              </w:rPr>
+              <w:t xml:space="preserve">DME </w:t>
+            </w:r>
+            <w:r>
+              <w:rPr>
+                <w:sz w:val="28"/>
+                <w:szCs w:val="28"/>
+              </w:rPr>
+              <w:t>system administrators only.</w:t>
+            </w:r>
+          </w:p>
+          <w:p>
+            <w:pPr>
+              <w:pStyle w:val="NormalWeb"/>
+              <w:spacing w:before="240" w:beforeAutospacing="0" w:after="0" w:afterAutospacing="0"/>
+              <w:rPr>
+                <w:sz w:val="28"/>
+                <w:szCs w:val="28"/>
+              </w:rPr>
+            </w:pPr>
+            <w:r>
+              <w:rPr>
+                <w:sz w:val="28"/>
+                <w:szCs w:val="28"/>
+                <w:u w:val="single"/>
+              </w:rPr>
               <w:t>HPCDATAMGM-2020</w:t>
             </w:r>
             <w:r>
@@ -4026,6 +4110,7 @@
               <w:t>Uncontrolled Resource Consumption vulnerability in Apache Commons IO.</w:t>
             </w:r>
           </w:p>
+          <w:bookmarkEnd w:id="10"/>
           <w:p>
             <w:pPr>
               <w:jc w:val="both"/>
@@ -4774,6 +4859,7 @@
                 <w:sz w:val="28"/>
                 <w:szCs w:val="28"/>
               </w:rPr>
+              <w:lastRenderedPageBreak/>
               <w:t>For instructions on how to use the Web User Interface</w:t>
             </w:r>
             <w:r>
@@ -4853,7 +4939,6 @@
                 <w:sz w:val="28"/>
                 <w:szCs w:val="28"/>
               </w:rPr>
-              <w:lastRenderedPageBreak/>
               <w:t>For details on the REST API,</w:t>
             </w:r>
             <w:r>

</xml_diff>